<commit_message>
só falta javadoc, correção de bugs
</commit_message>
<xml_diff>
--- a/TrabalhoPratico/Relatório.docx
+++ b/TrabalhoPratico/Relatório.docx
@@ -433,7 +433,7 @@
           <w:noProof/>
           <w:lang w:val="pt-PT"/>
         </w:rPr>
-        <w:t>domingo, 1 de maio de 2022</w:t>
+        <w:t>quarta-feira, 15 de junho de 2022</w:t>
       </w:r>
       <w:r>
         <w:rPr>
@@ -9659,7 +9659,7 @@
         </w:rPr>
         <w:fldChar w:fldCharType="separate"/>
       </w:r>
-      <w:hyperlink w:anchor="_Toc102335973" w:history="1">
+      <w:hyperlink w:anchor="_Toc106228122" w:history="1">
         <w:r>
           <w:rPr>
             <w:rStyle w:val="Hiperligao"/>
@@ -9686,7 +9686,7 @@
             <w:noProof/>
             <w:webHidden/>
           </w:rPr>
-          <w:instrText xml:space="preserve"> PAGEREF _Toc102335973 \h </w:instrText>
+          <w:instrText xml:space="preserve"> PAGEREF _Toc106228122 \h </w:instrText>
         </w:r>
         <w:r>
           <w:rPr>
@@ -9732,7 +9732,7 @@
           <w:lang w:val="pt-PT" w:eastAsia="pt-PT"/>
         </w:rPr>
       </w:pPr>
-      <w:hyperlink w:anchor="_Toc102335974" w:history="1">
+      <w:hyperlink w:anchor="_Toc106228123" w:history="1">
         <w:r>
           <w:rPr>
             <w:rStyle w:val="Hiperligao"/>
@@ -9775,7 +9775,7 @@
             <w:noProof/>
             <w:webHidden/>
           </w:rPr>
-          <w:instrText xml:space="preserve"> PAGEREF _Toc102335974 \h </w:instrText>
+          <w:instrText xml:space="preserve"> PAGEREF _Toc106228123 \h </w:instrText>
         </w:r>
         <w:r>
           <w:rPr>
@@ -9821,7 +9821,7 @@
           <w:lang w:val="pt-PT" w:eastAsia="pt-PT"/>
         </w:rPr>
       </w:pPr>
-      <w:hyperlink w:anchor="_Toc102335975" w:history="1">
+      <w:hyperlink w:anchor="_Toc106228124" w:history="1">
         <w:r>
           <w:rPr>
             <w:rStyle w:val="Hiperligao"/>
@@ -9864,7 +9864,7 @@
             <w:noProof/>
             <w:webHidden/>
           </w:rPr>
-          <w:instrText xml:space="preserve"> PAGEREF _Toc102335975 \h </w:instrText>
+          <w:instrText xml:space="preserve"> PAGEREF _Toc106228124 \h </w:instrText>
         </w:r>
         <w:r>
           <w:rPr>
@@ -9910,7 +9910,7 @@
           <w:lang w:val="pt-PT" w:eastAsia="pt-PT"/>
         </w:rPr>
       </w:pPr>
-      <w:hyperlink w:anchor="_Toc102335976" w:history="1">
+      <w:hyperlink w:anchor="_Toc106228125" w:history="1">
         <w:r>
           <w:rPr>
             <w:rStyle w:val="Hiperligao"/>
@@ -9953,7 +9953,7 @@
             <w:noProof/>
             <w:webHidden/>
           </w:rPr>
-          <w:instrText xml:space="preserve"> PAGEREF _Toc102335976 \h </w:instrText>
+          <w:instrText xml:space="preserve"> PAGEREF _Toc106228125 \h </w:instrText>
         </w:r>
         <w:r>
           <w:rPr>
@@ -9999,7 +9999,7 @@
           <w:lang w:val="pt-PT" w:eastAsia="pt-PT"/>
         </w:rPr>
       </w:pPr>
-      <w:hyperlink w:anchor="_Toc102335977" w:history="1">
+      <w:hyperlink w:anchor="_Toc106228126" w:history="1">
         <w:r>
           <w:rPr>
             <w:rStyle w:val="Hiperligao"/>
@@ -10042,7 +10042,7 @@
             <w:noProof/>
             <w:webHidden/>
           </w:rPr>
-          <w:instrText xml:space="preserve"> PAGEREF _Toc102335977 \h </w:instrText>
+          <w:instrText xml:space="preserve"> PAGEREF _Toc106228126 \h </w:instrText>
         </w:r>
         <w:r>
           <w:rPr>
@@ -10088,7 +10088,7 @@
           <w:lang w:val="pt-PT" w:eastAsia="pt-PT"/>
         </w:rPr>
       </w:pPr>
-      <w:hyperlink w:anchor="_Toc102335978" w:history="1">
+      <w:hyperlink w:anchor="_Toc106228127" w:history="1">
         <w:r>
           <w:rPr>
             <w:rStyle w:val="Hiperligao"/>
@@ -10131,7 +10131,7 @@
             <w:noProof/>
             <w:webHidden/>
           </w:rPr>
-          <w:instrText xml:space="preserve"> PAGEREF _Toc102335978 \h </w:instrText>
+          <w:instrText xml:space="preserve"> PAGEREF _Toc106228127 \h </w:instrText>
         </w:r>
         <w:r>
           <w:rPr>
@@ -10177,7 +10177,7 @@
           <w:lang w:val="pt-PT" w:eastAsia="pt-PT"/>
         </w:rPr>
       </w:pPr>
-      <w:hyperlink w:anchor="_Toc102335979" w:history="1">
+      <w:hyperlink w:anchor="_Toc106228128" w:history="1">
         <w:r>
           <w:rPr>
             <w:rStyle w:val="Hiperligao"/>
@@ -10220,7 +10220,7 @@
             <w:noProof/>
             <w:webHidden/>
           </w:rPr>
-          <w:instrText xml:space="preserve"> PAGEREF _Toc102335979 \h </w:instrText>
+          <w:instrText xml:space="preserve"> PAGEREF _Toc106228128 \h </w:instrText>
         </w:r>
         <w:r>
           <w:rPr>
@@ -10266,7 +10266,7 @@
           <w:lang w:val="pt-PT" w:eastAsia="pt-PT"/>
         </w:rPr>
       </w:pPr>
-      <w:hyperlink w:anchor="_Toc102335980" w:history="1">
+      <w:hyperlink w:anchor="_Toc106228129" w:history="1">
         <w:r>
           <w:rPr>
             <w:rStyle w:val="Hiperligao"/>
@@ -10288,7 +10288,7 @@
             <w:rStyle w:val="Hiperligao"/>
             <w:noProof/>
           </w:rPr>
-          <w:t xml:space="preserve">, Classes </w:t>
+          <w:t xml:space="preserve">, Classe </w:t>
         </w:r>
         <w:r>
           <w:rPr>
@@ -10325,7 +10325,7 @@
             <w:noProof/>
             <w:webHidden/>
           </w:rPr>
-          <w:instrText xml:space="preserve"> PAGEREF _Toc102335980 \h </w:instrText>
+          <w:instrText xml:space="preserve"> PAGEREF _Toc106228129 \h </w:instrText>
         </w:r>
         <w:r>
           <w:rPr>
@@ -10371,7 +10371,7 @@
           <w:lang w:val="pt-PT" w:eastAsia="pt-PT"/>
         </w:rPr>
       </w:pPr>
-      <w:hyperlink w:anchor="_Toc102335981" w:history="1">
+      <w:hyperlink w:anchor="_Toc106228130" w:history="1">
         <w:r>
           <w:rPr>
             <w:rStyle w:val="Hiperligao"/>
@@ -10407,7 +10407,7 @@
             <w:noProof/>
             <w:webHidden/>
           </w:rPr>
-          <w:instrText xml:space="preserve"> PAGEREF _Toc102335981 \h </w:instrText>
+          <w:instrText xml:space="preserve"> PAGEREF _Toc106228130 \h </w:instrText>
         </w:r>
         <w:r>
           <w:rPr>
@@ -10453,7 +10453,7 @@
           <w:lang w:val="pt-PT" w:eastAsia="pt-PT"/>
         </w:rPr>
       </w:pPr>
-      <w:hyperlink w:anchor="_Toc102335982" w:history="1">
+      <w:hyperlink w:anchor="_Toc106228131" w:history="1">
         <w:r>
           <w:rPr>
             <w:rStyle w:val="Hiperligao"/>
@@ -10489,7 +10489,7 @@
             <w:noProof/>
             <w:webHidden/>
           </w:rPr>
-          <w:instrText xml:space="preserve"> PAGEREF _Toc102335982 \h </w:instrText>
+          <w:instrText xml:space="preserve"> PAGEREF _Toc106228131 \h </w:instrText>
         </w:r>
         <w:r>
           <w:rPr>
@@ -10535,7 +10535,7 @@
           <w:lang w:val="pt-PT" w:eastAsia="pt-PT"/>
         </w:rPr>
       </w:pPr>
-      <w:hyperlink w:anchor="_Toc102335983" w:history="1">
+      <w:hyperlink w:anchor="_Toc106228132" w:history="1">
         <w:r>
           <w:rPr>
             <w:rStyle w:val="Hiperligao"/>
@@ -10578,7 +10578,7 @@
             <w:noProof/>
             <w:webHidden/>
           </w:rPr>
-          <w:instrText xml:space="preserve"> PAGEREF _Toc102335983 \h </w:instrText>
+          <w:instrText xml:space="preserve"> PAGEREF _Toc106228132 \h </w:instrText>
         </w:r>
         <w:r>
           <w:rPr>
@@ -10624,7 +10624,7 @@
           <w:lang w:val="pt-PT" w:eastAsia="pt-PT"/>
         </w:rPr>
       </w:pPr>
-      <w:hyperlink w:anchor="_Toc102335984" w:history="1">
+      <w:hyperlink w:anchor="_Toc106228133" w:history="1">
         <w:r>
           <w:rPr>
             <w:rStyle w:val="Hiperligao"/>
@@ -10667,7 +10667,7 @@
             <w:noProof/>
             <w:webHidden/>
           </w:rPr>
-          <w:instrText xml:space="preserve"> PAGEREF _Toc102335984 \h </w:instrText>
+          <w:instrText xml:space="preserve"> PAGEREF _Toc106228133 \h </w:instrText>
         </w:r>
         <w:r>
           <w:rPr>
@@ -10713,7 +10713,7 @@
           <w:lang w:val="pt-PT" w:eastAsia="pt-PT"/>
         </w:rPr>
       </w:pPr>
-      <w:hyperlink w:anchor="_Toc102335985" w:history="1">
+      <w:hyperlink w:anchor="_Toc106228134" w:history="1">
         <w:r>
           <w:rPr>
             <w:rStyle w:val="Hiperligao"/>
@@ -10756,7 +10756,7 @@
             <w:noProof/>
             <w:webHidden/>
           </w:rPr>
-          <w:instrText xml:space="preserve"> PAGEREF _Toc102335985 \h </w:instrText>
+          <w:instrText xml:space="preserve"> PAGEREF _Toc106228134 \h </w:instrText>
         </w:r>
         <w:r>
           <w:rPr>
@@ -10802,7 +10802,7 @@
           <w:lang w:val="pt-PT" w:eastAsia="pt-PT"/>
         </w:rPr>
       </w:pPr>
-      <w:hyperlink w:anchor="_Toc102335986" w:history="1">
+      <w:hyperlink w:anchor="_Toc106228135" w:history="1">
         <w:r>
           <w:rPr>
             <w:rStyle w:val="Hiperligao"/>
@@ -10893,7 +10893,7 @@
             <w:noProof/>
             <w:webHidden/>
           </w:rPr>
-          <w:instrText xml:space="preserve"> PAGEREF _Toc102335986 \h </w:instrText>
+          <w:instrText xml:space="preserve"> PAGEREF _Toc106228135 \h </w:instrText>
         </w:r>
         <w:r>
           <w:rPr>
@@ -10939,7 +10939,7 @@
           <w:lang w:val="pt-PT" w:eastAsia="pt-PT"/>
         </w:rPr>
       </w:pPr>
-      <w:hyperlink w:anchor="_Toc102335987" w:history="1">
+      <w:hyperlink w:anchor="_Toc106228136" w:history="1">
         <w:r>
           <w:rPr>
             <w:rStyle w:val="Hiperligao"/>
@@ -10982,7 +10982,7 @@
             <w:noProof/>
             <w:webHidden/>
           </w:rPr>
-          <w:instrText xml:space="preserve"> PAGEREF _Toc102335987 \h </w:instrText>
+          <w:instrText xml:space="preserve"> PAGEREF _Toc106228136 \h </w:instrText>
         </w:r>
         <w:r>
           <w:rPr>
@@ -11966,21 +11966,11 @@
         <w:jc w:val="center"/>
       </w:pPr>
       <w:r>
-        <w:rPr>
-          <w:rFonts w:cs="Arial"/>
-          <w:b/>
-          <w:bCs/>
-          <w:iCs/>
-          <w:noProof/>
-          <w:sz w:val="30"/>
-          <w:szCs w:val="28"/>
-          <w:lang w:val="pt-PT"/>
-        </w:rPr>
         <w:drawing>
-          <wp:inline distT="0" distB="0" distL="0" distR="0" wp14:anchorId="5D66D331" wp14:editId="2AF7E8CF">
-            <wp:extent cx="6515652" cy="4563373"/>
-            <wp:effectExtent l="0" t="0" r="0" b="8890"/>
-            <wp:docPr id="6" name="Imagem 6"/>
+          <wp:inline distT="0" distB="0" distL="0" distR="0" wp14:anchorId="6D01066C" wp14:editId="41B32D23">
+            <wp:extent cx="6395195" cy="4476902"/>
+            <wp:effectExtent l="0" t="0" r="5715" b="0"/>
+            <wp:docPr id="43" name="Imagem 43"/>
             <wp:cNvGraphicFramePr>
               <a:graphicFrameLocks xmlns:a="http://schemas.openxmlformats.org/drawingml/2006/main" noChangeAspect="1"/>
             </wp:cNvGraphicFramePr>
@@ -11988,36 +11978,23 @@
               <a:graphicData uri="http://schemas.openxmlformats.org/drawingml/2006/picture">
                 <pic:pic xmlns:pic="http://schemas.openxmlformats.org/drawingml/2006/picture">
                   <pic:nvPicPr>
-                    <pic:cNvPr id="0" name="Picture 3"/>
-                    <pic:cNvPicPr>
-                      <a:picLocks noChangeAspect="1" noChangeArrowheads="1"/>
-                    </pic:cNvPicPr>
+                    <pic:cNvPr id="1" name=""/>
+                    <pic:cNvPicPr/>
                   </pic:nvPicPr>
                   <pic:blipFill>
-                    <a:blip r:embed="rId13">
-                      <a:extLst>
-                        <a:ext uri="{28A0092B-C50C-407E-A947-70E740481C1C}">
-                          <a14:useLocalDpi xmlns:a14="http://schemas.microsoft.com/office/drawing/2010/main" val="0"/>
-                        </a:ext>
-                      </a:extLst>
-                    </a:blip>
-                    <a:srcRect/>
+                    <a:blip r:embed="rId13"/>
                     <a:stretch>
                       <a:fillRect/>
                     </a:stretch>
                   </pic:blipFill>
-                  <pic:spPr bwMode="auto">
+                  <pic:spPr>
                     <a:xfrm>
                       <a:off x="0" y="0"/>
-                      <a:ext cx="6521150" cy="4567224"/>
+                      <a:ext cx="6403866" cy="4482972"/>
                     </a:xfrm>
                     <a:prstGeom prst="rect">
                       <a:avLst/>
                     </a:prstGeom>
-                    <a:noFill/>
-                    <a:ln>
-                      <a:noFill/>
-                    </a:ln>
                   </pic:spPr>
                 </pic:pic>
               </a:graphicData>
@@ -12030,7 +12007,7 @@
       <w:pPr>
         <w:pStyle w:val="Legenda"/>
       </w:pPr>
-      <w:bookmarkStart w:id="11" w:name="_Toc102335973"/>
+      <w:bookmarkStart w:id="11" w:name="_Toc106228122"/>
       <w:r>
         <w:t xml:space="preserve">Figura </w:t>
       </w:r>
@@ -13528,7 +13505,7 @@
       <w:pPr>
         <w:pStyle w:val="Legenda"/>
       </w:pPr>
-      <w:bookmarkStart w:id="36" w:name="_Toc102335974"/>
+      <w:bookmarkStart w:id="36" w:name="_Toc106228123"/>
       <w:r>
         <w:t xml:space="preserve">Figura </w:t>
       </w:r>
@@ -13656,7 +13633,7 @@
       <w:pPr>
         <w:pStyle w:val="Legenda"/>
       </w:pPr>
-      <w:bookmarkStart w:id="37" w:name="_Toc102335975"/>
+      <w:bookmarkStart w:id="37" w:name="_Toc106228124"/>
       <w:r>
         <w:t xml:space="preserve">Figura </w:t>
       </w:r>
@@ -13784,7 +13761,7 @@
       <w:pPr>
         <w:pStyle w:val="Legenda"/>
       </w:pPr>
-      <w:bookmarkStart w:id="38" w:name="_Toc102335976"/>
+      <w:bookmarkStart w:id="38" w:name="_Toc106228125"/>
       <w:r>
         <w:t xml:space="preserve">Figura </w:t>
       </w:r>
@@ -13874,7 +13851,7 @@
       <w:pPr>
         <w:pStyle w:val="Legenda"/>
       </w:pPr>
-      <w:bookmarkStart w:id="39" w:name="_Toc102335977"/>
+      <w:bookmarkStart w:id="39" w:name="_Toc106228126"/>
       <w:r>
         <w:t xml:space="preserve">Figura </w:t>
       </w:r>
@@ -14016,7 +13993,7 @@
       <w:pPr>
         <w:pStyle w:val="Legenda"/>
       </w:pPr>
-      <w:bookmarkStart w:id="40" w:name="_Toc102335978"/>
+      <w:bookmarkStart w:id="40" w:name="_Toc106228127"/>
       <w:r>
         <w:t xml:space="preserve">Figura </w:t>
       </w:r>
@@ -14116,7 +14093,7 @@
       <w:pPr>
         <w:pStyle w:val="Legenda"/>
       </w:pPr>
-      <w:bookmarkStart w:id="41" w:name="_Toc102335979"/>
+      <w:bookmarkStart w:id="41" w:name="_Toc106228128"/>
       <w:r>
         <w:t xml:space="preserve">Figura </w:t>
       </w:r>
@@ -14172,24 +14149,6 @@
     </w:p>
     <w:p>
       <w:pPr>
-        <w:spacing w:line="360" w:lineRule="auto"/>
-        <w:jc w:val="both"/>
-        <w:rPr>
-          <w:lang w:val="pt-PT"/>
-        </w:rPr>
-      </w:pPr>
-    </w:p>
-    <w:p>
-      <w:pPr>
-        <w:spacing w:line="360" w:lineRule="auto"/>
-        <w:jc w:val="both"/>
-        <w:rPr>
-          <w:lang w:val="pt-PT"/>
-        </w:rPr>
-      </w:pPr>
-    </w:p>
-    <w:p>
-      <w:pPr>
         <w:keepNext/>
         <w:spacing w:line="360" w:lineRule="auto"/>
         <w:jc w:val="center"/>
@@ -14198,10 +14157,11 @@
         <w:rPr>
           <w:noProof/>
         </w:rPr>
+        <w:lastRenderedPageBreak/>
         <w:drawing>
-          <wp:inline distT="0" distB="0" distL="0" distR="0" wp14:anchorId="4D7BDF5D" wp14:editId="2434E115">
-            <wp:extent cx="5104762" cy="2990476"/>
-            <wp:effectExtent l="0" t="0" r="1270" b="635"/>
+          <wp:inline distT="0" distB="0" distL="0" distR="0" wp14:anchorId="4D7BDF5D" wp14:editId="75A37D64">
+            <wp:extent cx="3619500" cy="2120379"/>
+            <wp:effectExtent l="0" t="0" r="0" b="0"/>
             <wp:docPr id="24" name="Imagem 24"/>
             <wp:cNvGraphicFramePr>
               <a:graphicFrameLocks xmlns:a="http://schemas.openxmlformats.org/drawingml/2006/main" noChangeAspect="1"/>
@@ -14222,7 +14182,7 @@
                   <pic:spPr>
                     <a:xfrm>
                       <a:off x="0" y="0"/>
-                      <a:ext cx="5104762" cy="2990476"/>
+                      <a:ext cx="3633742" cy="2128722"/>
                     </a:xfrm>
                     <a:prstGeom prst="rect">
                       <a:avLst/>
@@ -14239,7 +14199,7 @@
       <w:pPr>
         <w:pStyle w:val="Legenda"/>
       </w:pPr>
-      <w:bookmarkStart w:id="42" w:name="_Toc102335980"/>
+      <w:bookmarkStart w:id="42" w:name="_Toc106228129"/>
       <w:r>
         <w:t xml:space="preserve">Figura </w:t>
       </w:r>
@@ -14332,14 +14292,11 @@
         <w:jc w:val="center"/>
       </w:pPr>
       <w:r>
-        <w:rPr>
-          <w:noProof/>
-        </w:rPr>
         <w:drawing>
-          <wp:inline distT="0" distB="0" distL="0" distR="0" wp14:anchorId="4845A367" wp14:editId="0DF18B5B">
-            <wp:extent cx="4033845" cy="3148642"/>
-            <wp:effectExtent l="0" t="0" r="5080" b="0"/>
-            <wp:docPr id="25" name="Imagem 25"/>
+          <wp:inline distT="0" distB="0" distL="0" distR="0" wp14:anchorId="3B3C0A75" wp14:editId="2CC431A2">
+            <wp:extent cx="3715573" cy="4550055"/>
+            <wp:effectExtent l="0" t="0" r="0" b="3175"/>
+            <wp:docPr id="36" name="Imagem 36"/>
             <wp:cNvGraphicFramePr>
               <a:graphicFrameLocks xmlns:a="http://schemas.openxmlformats.org/drawingml/2006/main" noChangeAspect="1"/>
             </wp:cNvGraphicFramePr>
@@ -14359,7 +14316,7 @@
                   <pic:spPr>
                     <a:xfrm>
                       <a:off x="0" y="0"/>
-                      <a:ext cx="4058476" cy="3167868"/>
+                      <a:ext cx="3728577" cy="4565979"/>
                     </a:xfrm>
                     <a:prstGeom prst="rect">
                       <a:avLst/>
@@ -14376,7 +14333,7 @@
       <w:pPr>
         <w:pStyle w:val="Legenda"/>
       </w:pPr>
-      <w:bookmarkStart w:id="44" w:name="_Toc102335981"/>
+      <w:bookmarkStart w:id="44" w:name="_Toc106228130"/>
       <w:r>
         <w:t xml:space="preserve">Figura </w:t>
       </w:r>
@@ -14412,6 +14369,16 @@
         <w:t>Singleton</w:t>
       </w:r>
       <w:bookmarkEnd w:id="44"/>
+      <w:r>
+        <w:t xml:space="preserve">, </w:t>
+      </w:r>
+      <w:r>
+        <w:rPr>
+          <w:i/>
+          <w:iCs/>
+        </w:rPr>
+        <w:t>ErrorOccurred</w:t>
+      </w:r>
     </w:p>
     <w:p>
       <w:pPr>
@@ -14445,33 +14412,19 @@
     </w:p>
     <w:p>
       <w:pPr>
-        <w:pStyle w:val="Ttulo2"/>
-      </w:pPr>
-      <w:bookmarkStart w:id="45" w:name="_Toc102335903"/>
-      <w:r>
-        <w:rPr>
-          <w:i/>
-          <w:iCs w:val="0"/>
-        </w:rPr>
-        <w:t>Command</w:t>
-      </w:r>
-      <w:bookmarkEnd w:id="45"/>
-    </w:p>
-    <w:p>
-      <w:pPr>
         <w:keepNext/>
         <w:spacing w:line="360" w:lineRule="auto"/>
-      </w:pPr>
-      <w:r>
-        <w:rPr>
-          <w:noProof/>
+        <w:jc w:val="center"/>
+      </w:pPr>
+      <w:r>
+        <w:rPr>
           <w:lang w:val="pt-PT"/>
         </w:rPr>
         <w:drawing>
-          <wp:inline distT="0" distB="0" distL="0" distR="0" wp14:anchorId="66E565DA" wp14:editId="7141D9E2">
-            <wp:extent cx="6120130" cy="4699635"/>
-            <wp:effectExtent l="0" t="0" r="0" b="5715"/>
-            <wp:docPr id="27" name="Imagem 27"/>
+          <wp:inline distT="0" distB="0" distL="0" distR="0" wp14:anchorId="545E2043" wp14:editId="5AF9BCE6">
+            <wp:extent cx="2007448" cy="2121408"/>
+            <wp:effectExtent l="0" t="0" r="0" b="0"/>
+            <wp:docPr id="21" name="Imagem 21"/>
             <wp:cNvGraphicFramePr>
               <a:graphicFrameLocks xmlns:a="http://schemas.openxmlformats.org/drawingml/2006/main" noChangeAspect="1"/>
             </wp:cNvGraphicFramePr>
@@ -14491,7 +14444,7 @@
                   <pic:spPr>
                     <a:xfrm>
                       <a:off x="0" y="0"/>
-                      <a:ext cx="6120130" cy="4699635"/>
+                      <a:ext cx="2017765" cy="2132311"/>
                     </a:xfrm>
                     <a:prstGeom prst="rect">
                       <a:avLst/>
@@ -14508,7 +14461,6 @@
       <w:pPr>
         <w:pStyle w:val="Legenda"/>
       </w:pPr>
-      <w:bookmarkStart w:id="46" w:name="_Toc102335982"/>
       <w:r>
         <w:t xml:space="preserve">Figura </w:t>
       </w:r>
@@ -14528,9 +14480,6 @@
         <w:t>10</w:t>
       </w:r>
       <w:r>
-        <w:rPr>
-          <w:noProof/>
-        </w:rPr>
         <w:fldChar w:fldCharType="end"/>
       </w:r>
       <w:r>
@@ -14541,90 +14490,52 @@
           <w:i/>
           <w:iCs/>
         </w:rPr>
+        <w:t>Singleton</w:t>
+      </w:r>
+      <w:r>
+        <w:t xml:space="preserve">, </w:t>
+      </w:r>
+      <w:r>
+        <w:rPr>
+          <w:i/>
+          <w:iCs/>
+        </w:rPr>
+        <w:t>ApoioPoEContext</w:t>
+      </w:r>
+    </w:p>
+    <w:p>
+      <w:pPr>
+        <w:spacing w:line="360" w:lineRule="auto"/>
+        <w:rPr>
+          <w:lang w:val="pt-PT"/>
+        </w:rPr>
+      </w:pPr>
+    </w:p>
+    <w:p>
+      <w:pPr>
+        <w:pStyle w:val="Ttulo2"/>
+      </w:pPr>
+      <w:bookmarkStart w:id="45" w:name="_Toc102335903"/>
+      <w:r>
+        <w:rPr>
+          <w:i/>
+          <w:iCs w:val="0"/>
+        </w:rPr>
         <w:t>Command</w:t>
       </w:r>
-      <w:bookmarkEnd w:id="46"/>
-    </w:p>
-    <w:p>
-      <w:pPr>
-        <w:spacing w:line="360" w:lineRule="auto"/>
-        <w:rPr>
-          <w:lang w:val="pt-PT"/>
-        </w:rPr>
-      </w:pPr>
-      <w:r>
-        <w:rPr>
-          <w:lang w:val="pt-PT"/>
-        </w:rPr>
-        <w:br w:type="page"/>
-      </w:r>
-    </w:p>
-    <w:p>
-      <w:pPr>
-        <w:spacing w:line="360" w:lineRule="auto"/>
-        <w:rPr>
-          <w:lang w:val="pt-PT"/>
-        </w:rPr>
-      </w:pPr>
-    </w:p>
-    <w:p>
-      <w:pPr>
-        <w:spacing w:line="360" w:lineRule="auto"/>
-        <w:rPr>
-          <w:lang w:val="pt-PT"/>
-        </w:rPr>
-      </w:pPr>
-    </w:p>
-    <w:p>
-      <w:pPr>
-        <w:pStyle w:val="Ttulo2"/>
-      </w:pPr>
-      <w:bookmarkStart w:id="47" w:name="_Toc102335904"/>
-      <w:r>
-        <w:rPr>
-          <w:i/>
-          <w:iCs w:val="0"/>
-        </w:rPr>
-        <w:t>Facade</w:t>
-      </w:r>
-      <w:bookmarkEnd w:id="47"/>
+      <w:bookmarkEnd w:id="45"/>
     </w:p>
     <w:p>
       <w:pPr>
         <w:keepNext/>
         <w:spacing w:line="360" w:lineRule="auto"/>
-        <w:jc w:val="center"/>
-        <w:rPr>
-          <w:lang w:val="pt-PT"/>
-        </w:rPr>
-      </w:pPr>
-    </w:p>
-    <w:p>
-      <w:pPr>
-        <w:keepNext/>
-        <w:spacing w:line="360" w:lineRule="auto"/>
-        <w:jc w:val="center"/>
-        <w:rPr>
-          <w:lang w:val="pt-PT"/>
-        </w:rPr>
-      </w:pPr>
-    </w:p>
-    <w:p>
-      <w:pPr>
-        <w:keepNext/>
-        <w:spacing w:line="360" w:lineRule="auto"/>
-        <w:jc w:val="center"/>
-      </w:pPr>
-      <w:r>
-        <w:rPr>
-          <w:noProof/>
-          <w:lang w:val="pt-PT"/>
-        </w:rPr>
+      </w:pPr>
+      <w:r>
         <w:drawing>
-          <wp:inline distT="0" distB="0" distL="0" distR="0" wp14:anchorId="3472F45B" wp14:editId="4B99EB65">
-            <wp:extent cx="6034881" cy="3942271"/>
-            <wp:effectExtent l="0" t="0" r="4445" b="1270"/>
-            <wp:docPr id="29" name="Imagem 29"/>
+          <wp:inline distT="0" distB="0" distL="0" distR="0" wp14:anchorId="0B3567B8" wp14:editId="433316AB">
+            <wp:extent cx="5539048" cy="4257446"/>
+            <wp:effectExtent l="0" t="0" r="5080" b="0"/>
+            <wp:docPr id="3" name="Imagem 3"/>
             <wp:cNvGraphicFramePr>
               <a:graphicFrameLocks xmlns:a="http://schemas.openxmlformats.org/drawingml/2006/main" noChangeAspect="1"/>
             </wp:cNvGraphicFramePr>
@@ -14644,7 +14555,7 @@
                   <pic:spPr>
                     <a:xfrm>
                       <a:off x="0" y="0"/>
-                      <a:ext cx="6047267" cy="3950362"/>
+                      <a:ext cx="5543999" cy="4261251"/>
                     </a:xfrm>
                     <a:prstGeom prst="rect">
                       <a:avLst/>
@@ -14661,7 +14572,7 @@
       <w:pPr>
         <w:pStyle w:val="Legenda"/>
       </w:pPr>
-      <w:bookmarkStart w:id="48" w:name="_Toc102335983"/>
+      <w:bookmarkStart w:id="46" w:name="_Toc106228131"/>
       <w:r>
         <w:t xml:space="preserve">Figura </w:t>
       </w:r>
@@ -14694,12 +14605,9 @@
           <w:i/>
           <w:iCs/>
         </w:rPr>
-        <w:t>Facade</w:t>
-      </w:r>
-      <w:r>
-        <w:t>, Gestão Manual de Atribuições</w:t>
-      </w:r>
-      <w:bookmarkEnd w:id="48"/>
+        <w:t>Command</w:t>
+      </w:r>
+      <w:bookmarkEnd w:id="46"/>
     </w:p>
     <w:p>
       <w:pPr>
@@ -14733,36 +14641,50 @@
     </w:p>
     <w:p>
       <w:pPr>
-        <w:spacing w:line="360" w:lineRule="auto"/>
-        <w:rPr>
-          <w:lang w:val="pt-PT"/>
-        </w:rPr>
-      </w:pPr>
-    </w:p>
-    <w:p>
-      <w:pPr>
-        <w:spacing w:line="360" w:lineRule="auto"/>
-        <w:rPr>
-          <w:lang w:val="pt-PT"/>
-        </w:rPr>
-      </w:pPr>
+        <w:pStyle w:val="Ttulo2"/>
+      </w:pPr>
+      <w:r>
+        <w:t>Memento</w:t>
+      </w:r>
     </w:p>
     <w:p>
       <w:pPr>
         <w:keepNext/>
         <w:spacing w:line="360" w:lineRule="auto"/>
         <w:jc w:val="center"/>
-      </w:pPr>
-      <w:r>
-        <w:rPr>
-          <w:noProof/>
+        <w:rPr>
+          <w:lang w:val="pt-PT"/>
+        </w:rPr>
+      </w:pPr>
+    </w:p>
+    <w:p>
+      <w:pPr>
+        <w:keepNext/>
+        <w:spacing w:line="360" w:lineRule="auto"/>
+        <w:jc w:val="center"/>
+        <w:rPr>
+          <w:lang w:val="pt-PT"/>
+        </w:rPr>
+      </w:pPr>
+    </w:p>
+    <w:p>
+      <w:pPr>
+        <w:keepNext/>
+        <w:spacing w:line="360" w:lineRule="auto"/>
+        <w:jc w:val="center"/>
+        <w:rPr>
+          <w:lang w:val="pt-PT"/>
+        </w:rPr>
+      </w:pPr>
+      <w:r>
+        <w:rPr>
           <w:lang w:val="pt-PT"/>
         </w:rPr>
         <w:drawing>
-          <wp:inline distT="0" distB="0" distL="0" distR="0" wp14:anchorId="6CADEA3C" wp14:editId="34A631C6">
-            <wp:extent cx="5944651" cy="4899804"/>
-            <wp:effectExtent l="0" t="0" r="0" b="0"/>
-            <wp:docPr id="33" name="Imagem 33"/>
+          <wp:inline distT="0" distB="0" distL="0" distR="0" wp14:anchorId="201A6182" wp14:editId="0C80279D">
+            <wp:extent cx="6120130" cy="3609975"/>
+            <wp:effectExtent l="0" t="0" r="0" b="9525"/>
+            <wp:docPr id="20" name="Imagem 20"/>
             <wp:cNvGraphicFramePr>
               <a:graphicFrameLocks xmlns:a="http://schemas.openxmlformats.org/drawingml/2006/main" noChangeAspect="1"/>
             </wp:cNvGraphicFramePr>
@@ -14782,6 +14704,293 @@
                   <pic:spPr>
                     <a:xfrm>
                       <a:off x="0" y="0"/>
+                      <a:ext cx="6120130" cy="3609975"/>
+                    </a:xfrm>
+                    <a:prstGeom prst="rect">
+                      <a:avLst/>
+                    </a:prstGeom>
+                  </pic:spPr>
+                </pic:pic>
+              </a:graphicData>
+            </a:graphic>
+          </wp:inline>
+        </w:drawing>
+      </w:r>
+      <w:r>
+        <w:rPr>
+          <w:lang w:val="pt-PT"/>
+        </w:rPr>
+        <w:t xml:space="preserve">Figura </w:t>
+      </w:r>
+      <w:r>
+        <w:fldChar w:fldCharType="begin"/>
+      </w:r>
+      <w:r>
+        <w:rPr>
+          <w:lang w:val="pt-PT"/>
+        </w:rPr>
+        <w:instrText xml:space="preserve"> SEQ Figura \* ARABIC </w:instrText>
+      </w:r>
+      <w:r>
+        <w:fldChar w:fldCharType="separate"/>
+      </w:r>
+      <w:r>
+        <w:rPr>
+          <w:noProof/>
+          <w:lang w:val="pt-PT"/>
+        </w:rPr>
+        <w:t>12</w:t>
+      </w:r>
+      <w:r>
+        <w:fldChar w:fldCharType="end"/>
+      </w:r>
+      <w:r>
+        <w:rPr>
+          <w:lang w:val="pt-PT"/>
+        </w:rPr>
+        <w:t xml:space="preserve"> - Padrão de Programação Memento</w:t>
+      </w:r>
+    </w:p>
+    <w:p>
+      <w:pPr>
+        <w:spacing w:line="360" w:lineRule="auto"/>
+        <w:rPr>
+          <w:lang w:val="pt-PT"/>
+        </w:rPr>
+      </w:pPr>
+    </w:p>
+    <w:p>
+      <w:pPr>
+        <w:rPr>
+          <w:lang w:val="pt-PT"/>
+        </w:rPr>
+      </w:pPr>
+      <w:r>
+        <w:rPr>
+          <w:lang w:val="pt-PT"/>
+        </w:rPr>
+        <w:br w:type="page"/>
+      </w:r>
+    </w:p>
+    <w:p>
+      <w:pPr>
+        <w:spacing w:line="360" w:lineRule="auto"/>
+        <w:rPr>
+          <w:lang w:val="pt-PT"/>
+        </w:rPr>
+      </w:pPr>
+    </w:p>
+    <w:p>
+      <w:pPr>
+        <w:spacing w:line="360" w:lineRule="auto"/>
+        <w:rPr>
+          <w:lang w:val="pt-PT"/>
+        </w:rPr>
+      </w:pPr>
+    </w:p>
+    <w:p>
+      <w:pPr>
+        <w:pStyle w:val="Ttulo2"/>
+      </w:pPr>
+      <w:bookmarkStart w:id="47" w:name="_Toc102335904"/>
+      <w:r>
+        <w:rPr>
+          <w:i/>
+          <w:iCs w:val="0"/>
+        </w:rPr>
+        <w:t>Facade</w:t>
+      </w:r>
+      <w:bookmarkEnd w:id="47"/>
+    </w:p>
+    <w:p>
+      <w:pPr>
+        <w:keepNext/>
+        <w:spacing w:line="360" w:lineRule="auto"/>
+        <w:jc w:val="center"/>
+        <w:rPr>
+          <w:lang w:val="pt-PT"/>
+        </w:rPr>
+      </w:pPr>
+    </w:p>
+    <w:p>
+      <w:pPr>
+        <w:keepNext/>
+        <w:spacing w:line="360" w:lineRule="auto"/>
+        <w:jc w:val="center"/>
+        <w:rPr>
+          <w:lang w:val="pt-PT"/>
+        </w:rPr>
+      </w:pPr>
+    </w:p>
+    <w:p>
+      <w:pPr>
+        <w:keepNext/>
+        <w:spacing w:line="360" w:lineRule="auto"/>
+        <w:jc w:val="center"/>
+      </w:pPr>
+      <w:r>
+        <w:drawing>
+          <wp:inline distT="0" distB="0" distL="0" distR="0" wp14:anchorId="7E992661" wp14:editId="2C80586C">
+            <wp:extent cx="6120130" cy="4735830"/>
+            <wp:effectExtent l="0" t="0" r="0" b="7620"/>
+            <wp:docPr id="5" name="Imagem 5"/>
+            <wp:cNvGraphicFramePr>
+              <a:graphicFrameLocks xmlns:a="http://schemas.openxmlformats.org/drawingml/2006/main" noChangeAspect="1"/>
+            </wp:cNvGraphicFramePr>
+            <a:graphic xmlns:a="http://schemas.openxmlformats.org/drawingml/2006/main">
+              <a:graphicData uri="http://schemas.openxmlformats.org/drawingml/2006/picture">
+                <pic:pic xmlns:pic="http://schemas.openxmlformats.org/drawingml/2006/picture">
+                  <pic:nvPicPr>
+                    <pic:cNvPr id="1" name=""/>
+                    <pic:cNvPicPr/>
+                  </pic:nvPicPr>
+                  <pic:blipFill>
+                    <a:blip r:embed="rId25"/>
+                    <a:stretch>
+                      <a:fillRect/>
+                    </a:stretch>
+                  </pic:blipFill>
+                  <pic:spPr>
+                    <a:xfrm>
+                      <a:off x="0" y="0"/>
+                      <a:ext cx="6120130" cy="4735830"/>
+                    </a:xfrm>
+                    <a:prstGeom prst="rect">
+                      <a:avLst/>
+                    </a:prstGeom>
+                  </pic:spPr>
+                </pic:pic>
+              </a:graphicData>
+            </a:graphic>
+          </wp:inline>
+        </w:drawing>
+      </w:r>
+    </w:p>
+    <w:p>
+      <w:pPr>
+        <w:pStyle w:val="Legenda"/>
+      </w:pPr>
+      <w:bookmarkStart w:id="48" w:name="_Toc106228132"/>
+      <w:r>
+        <w:t xml:space="preserve">Figura </w:t>
+      </w:r>
+      <w:r>
+        <w:fldChar w:fldCharType="begin"/>
+      </w:r>
+      <w:r>
+        <w:instrText xml:space="preserve"> SEQ Figura \* ARABIC </w:instrText>
+      </w:r>
+      <w:r>
+        <w:fldChar w:fldCharType="separate"/>
+      </w:r>
+      <w:r>
+        <w:rPr>
+          <w:noProof/>
+        </w:rPr>
+        <w:t>13</w:t>
+      </w:r>
+      <w:r>
+        <w:rPr>
+          <w:noProof/>
+        </w:rPr>
+        <w:fldChar w:fldCharType="end"/>
+      </w:r>
+      <w:r>
+        <w:t xml:space="preserve"> - Padrão de Programação </w:t>
+      </w:r>
+      <w:r>
+        <w:rPr>
+          <w:i/>
+          <w:iCs/>
+        </w:rPr>
+        <w:t>Facade</w:t>
+      </w:r>
+      <w:r>
+        <w:t>, Gestão Manual de Atribuições</w:t>
+      </w:r>
+      <w:bookmarkEnd w:id="48"/>
+    </w:p>
+    <w:p>
+      <w:pPr>
+        <w:spacing w:line="360" w:lineRule="auto"/>
+        <w:rPr>
+          <w:lang w:val="pt-PT"/>
+        </w:rPr>
+      </w:pPr>
+      <w:r>
+        <w:rPr>
+          <w:lang w:val="pt-PT"/>
+        </w:rPr>
+        <w:br w:type="page"/>
+      </w:r>
+    </w:p>
+    <w:p>
+      <w:pPr>
+        <w:spacing w:line="360" w:lineRule="auto"/>
+        <w:rPr>
+          <w:lang w:val="pt-PT"/>
+        </w:rPr>
+      </w:pPr>
+    </w:p>
+    <w:p>
+      <w:pPr>
+        <w:spacing w:line="360" w:lineRule="auto"/>
+        <w:rPr>
+          <w:lang w:val="pt-PT"/>
+        </w:rPr>
+      </w:pPr>
+    </w:p>
+    <w:p>
+      <w:pPr>
+        <w:spacing w:line="360" w:lineRule="auto"/>
+        <w:rPr>
+          <w:lang w:val="pt-PT"/>
+        </w:rPr>
+      </w:pPr>
+    </w:p>
+    <w:p>
+      <w:pPr>
+        <w:spacing w:line="360" w:lineRule="auto"/>
+        <w:rPr>
+          <w:lang w:val="pt-PT"/>
+        </w:rPr>
+      </w:pPr>
+    </w:p>
+    <w:p>
+      <w:pPr>
+        <w:keepNext/>
+        <w:spacing w:line="360" w:lineRule="auto"/>
+        <w:jc w:val="center"/>
+      </w:pPr>
+      <w:r>
+        <w:rPr>
+          <w:noProof/>
+          <w:lang w:val="pt-PT"/>
+        </w:rPr>
+        <w:drawing>
+          <wp:inline distT="0" distB="0" distL="0" distR="0" wp14:anchorId="6CADEA3C" wp14:editId="34A631C6">
+            <wp:extent cx="5944651" cy="4899804"/>
+            <wp:effectExtent l="0" t="0" r="0" b="0"/>
+            <wp:docPr id="33" name="Imagem 33"/>
+            <wp:cNvGraphicFramePr>
+              <a:graphicFrameLocks xmlns:a="http://schemas.openxmlformats.org/drawingml/2006/main" noChangeAspect="1"/>
+            </wp:cNvGraphicFramePr>
+            <a:graphic xmlns:a="http://schemas.openxmlformats.org/drawingml/2006/main">
+              <a:graphicData uri="http://schemas.openxmlformats.org/drawingml/2006/picture">
+                <pic:pic xmlns:pic="http://schemas.openxmlformats.org/drawingml/2006/picture">
+                  <pic:nvPicPr>
+                    <pic:cNvPr id="1" name=""/>
+                    <pic:cNvPicPr/>
+                  </pic:nvPicPr>
+                  <pic:blipFill>
+                    <a:blip r:embed="rId26"/>
+                    <a:stretch>
+                      <a:fillRect/>
+                    </a:stretch>
+                  </pic:blipFill>
+                  <pic:spPr>
+                    <a:xfrm>
+                      <a:off x="0" y="0"/>
                       <a:ext cx="5955818" cy="4909008"/>
                     </a:xfrm>
                     <a:prstGeom prst="rect">
@@ -14799,7 +15008,7 @@
       <w:pPr>
         <w:pStyle w:val="Legenda"/>
       </w:pPr>
-      <w:bookmarkStart w:id="49" w:name="_Toc102335984"/>
+      <w:bookmarkStart w:id="49" w:name="_Toc106228133"/>
       <w:r>
         <w:t xml:space="preserve">Figura </w:t>
       </w:r>
@@ -14816,7 +15025,7 @@
         <w:rPr>
           <w:noProof/>
         </w:rPr>
-        <w:t>12</w:t>
+        <w:t>14</w:t>
       </w:r>
       <w:r>
         <w:rPr>
@@ -14880,14 +15089,6 @@
     </w:p>
     <w:p>
       <w:pPr>
-        <w:spacing w:line="360" w:lineRule="auto"/>
-        <w:rPr>
-          <w:lang w:val="pt-PT"/>
-        </w:rPr>
-      </w:pPr>
-    </w:p>
-    <w:p>
-      <w:pPr>
         <w:pStyle w:val="Ttulo2"/>
       </w:pPr>
       <w:bookmarkStart w:id="50" w:name="_Toc102335905"/>
@@ -14910,35 +15111,15 @@
     </w:p>
     <w:p>
       <w:pPr>
-        <w:spacing w:line="360" w:lineRule="auto"/>
-        <w:rPr>
-          <w:lang w:val="pt-PT"/>
-        </w:rPr>
-      </w:pPr>
-    </w:p>
-    <w:p>
-      <w:pPr>
-        <w:spacing w:line="360" w:lineRule="auto"/>
-        <w:rPr>
-          <w:lang w:val="pt-PT"/>
-        </w:rPr>
-      </w:pPr>
-    </w:p>
-    <w:p>
-      <w:pPr>
         <w:keepNext/>
         <w:spacing w:line="360" w:lineRule="auto"/>
       </w:pPr>
       <w:r>
-        <w:rPr>
-          <w:noProof/>
-          <w:lang w:val="pt-PT"/>
-        </w:rPr>
         <w:drawing>
-          <wp:inline distT="0" distB="0" distL="0" distR="0" wp14:anchorId="17FB1BF4" wp14:editId="31AEE793">
-            <wp:extent cx="6120130" cy="4356100"/>
-            <wp:effectExtent l="0" t="0" r="0" b="6350"/>
-            <wp:docPr id="34" name="Imagem 34" descr="Uma imagem com texto&#10;&#10;Descrição gerada automaticamente"/>
+          <wp:inline distT="0" distB="0" distL="0" distR="0" wp14:anchorId="28B1A6FD" wp14:editId="2B2EB323">
+            <wp:extent cx="6120130" cy="5986145"/>
+            <wp:effectExtent l="0" t="0" r="0" b="0"/>
+            <wp:docPr id="8" name="Imagem 8" descr="Uma imagem com texto&#10;&#10;Descrição gerada automaticamente"/>
             <wp:cNvGraphicFramePr>
               <a:graphicFrameLocks xmlns:a="http://schemas.openxmlformats.org/drawingml/2006/main" noChangeAspect="1"/>
             </wp:cNvGraphicFramePr>
@@ -14946,11 +15127,11 @@
               <a:graphicData uri="http://schemas.openxmlformats.org/drawingml/2006/picture">
                 <pic:pic xmlns:pic="http://schemas.openxmlformats.org/drawingml/2006/picture">
                   <pic:nvPicPr>
-                    <pic:cNvPr id="34" name="Imagem 34" descr="Uma imagem com texto&#10;&#10;Descrição gerada automaticamente"/>
+                    <pic:cNvPr id="8" name="Imagem 8" descr="Uma imagem com texto&#10;&#10;Descrição gerada automaticamente"/>
                     <pic:cNvPicPr/>
                   </pic:nvPicPr>
                   <pic:blipFill>
-                    <a:blip r:embed="rId25"/>
+                    <a:blip r:embed="rId27"/>
                     <a:stretch>
                       <a:fillRect/>
                     </a:stretch>
@@ -14958,7 +15139,7 @@
                   <pic:spPr>
                     <a:xfrm>
                       <a:off x="0" y="0"/>
-                      <a:ext cx="6120130" cy="4356100"/>
+                      <a:ext cx="6120130" cy="5986145"/>
                     </a:xfrm>
                     <a:prstGeom prst="rect">
                       <a:avLst/>
@@ -14975,8 +15156,8 @@
       <w:pPr>
         <w:pStyle w:val="Legenda"/>
       </w:pPr>
-      <w:bookmarkStart w:id="51" w:name="_Ref102325417"/>
-      <w:bookmarkStart w:id="52" w:name="_Toc102335985"/>
+      <w:bookmarkStart w:id="51" w:name="_Toc106228134"/>
+      <w:bookmarkStart w:id="52" w:name="_Ref102325417"/>
       <w:r>
         <w:t xml:space="preserve">Figura </w:t>
       </w:r>
@@ -14993,7 +15174,7 @@
         <w:rPr>
           <w:noProof/>
         </w:rPr>
-        <w:t>13</w:t>
+        <w:t>15</w:t>
       </w:r>
       <w:r>
         <w:rPr>
@@ -15001,22 +15182,22 @@
         </w:rPr>
         <w:fldChar w:fldCharType="end"/>
       </w:r>
+      <w:bookmarkEnd w:id="52"/>
+      <w:r>
+        <w:t xml:space="preserve"> - Padrão de Programação </w:t>
+      </w:r>
+      <w:r>
+        <w:rPr>
+          <w:i/>
+          <w:iCs/>
+        </w:rPr>
+        <w:t>Proxy</w:t>
+      </w:r>
+      <w:r>
+        <w:t>, classe com os dados e lógica</w:t>
+      </w:r>
       <w:bookmarkEnd w:id="51"/>
       <w:r>
-        <w:t xml:space="preserve"> - Padrão de Programação </w:t>
-      </w:r>
-      <w:r>
-        <w:rPr>
-          <w:i/>
-          <w:iCs/>
-        </w:rPr>
-        <w:t>Proxy</w:t>
-      </w:r>
-      <w:r>
-        <w:t>, classe com os dados e lógica</w:t>
-      </w:r>
-      <w:bookmarkEnd w:id="52"/>
-      <w:r>
         <w:t xml:space="preserve"> </w:t>
       </w:r>
     </w:p>
@@ -15046,6 +15227,7 @@
     </w:p>
     <w:p>
       <w:pPr>
+        <w:keepNext/>
         <w:spacing w:line="360" w:lineRule="auto"/>
         <w:rPr>
           <w:u w:val="single"/>
@@ -15055,6 +15237,7 @@
     </w:p>
     <w:p>
       <w:pPr>
+        <w:keepNext/>
         <w:spacing w:line="360" w:lineRule="auto"/>
         <w:rPr>
           <w:u w:val="single"/>
@@ -15064,6 +15247,7 @@
     </w:p>
     <w:p>
       <w:pPr>
+        <w:keepNext/>
         <w:spacing w:line="360" w:lineRule="auto"/>
         <w:rPr>
           <w:u w:val="single"/>
@@ -15075,48 +15259,13 @@
       <w:pPr>
         <w:keepNext/>
         <w:spacing w:line="360" w:lineRule="auto"/>
-        <w:rPr>
-          <w:u w:val="single"/>
-          <w:lang w:val="pt-PT"/>
-        </w:rPr>
-      </w:pPr>
-    </w:p>
-    <w:p>
-      <w:pPr>
-        <w:keepNext/>
-        <w:spacing w:line="360" w:lineRule="auto"/>
-        <w:rPr>
-          <w:u w:val="single"/>
-          <w:lang w:val="pt-PT"/>
-        </w:rPr>
-      </w:pPr>
-    </w:p>
-    <w:p>
-      <w:pPr>
-        <w:keepNext/>
-        <w:spacing w:line="360" w:lineRule="auto"/>
-        <w:rPr>
-          <w:u w:val="single"/>
-          <w:lang w:val="pt-PT"/>
-        </w:rPr>
-      </w:pPr>
-    </w:p>
-    <w:p>
-      <w:pPr>
-        <w:keepNext/>
-        <w:spacing w:line="360" w:lineRule="auto"/>
-      </w:pPr>
-      <w:r>
-        <w:rPr>
-          <w:noProof/>
-          <w:u w:val="single"/>
-          <w:lang w:val="pt-PT"/>
-        </w:rPr>
+      </w:pPr>
+      <w:r>
         <w:drawing>
-          <wp:inline distT="0" distB="0" distL="0" distR="0" wp14:anchorId="76F1D3C6" wp14:editId="592D8DC8">
-            <wp:extent cx="6120130" cy="4966970"/>
-            <wp:effectExtent l="0" t="0" r="0" b="5080"/>
-            <wp:docPr id="35" name="Imagem 35" descr="Uma imagem com texto&#10;&#10;Descrição gerada automaticamente"/>
+          <wp:inline distT="0" distB="0" distL="0" distR="0" wp14:anchorId="53246B1B" wp14:editId="05AE71F7">
+            <wp:extent cx="6120130" cy="7326630"/>
+            <wp:effectExtent l="0" t="0" r="0" b="7620"/>
+            <wp:docPr id="9" name="Imagem 9" descr="Uma imagem com texto&#10;&#10;Descrição gerada automaticamente"/>
             <wp:cNvGraphicFramePr>
               <a:graphicFrameLocks xmlns:a="http://schemas.openxmlformats.org/drawingml/2006/main" noChangeAspect="1"/>
             </wp:cNvGraphicFramePr>
@@ -15124,11 +15273,11 @@
               <a:graphicData uri="http://schemas.openxmlformats.org/drawingml/2006/picture">
                 <pic:pic xmlns:pic="http://schemas.openxmlformats.org/drawingml/2006/picture">
                   <pic:nvPicPr>
-                    <pic:cNvPr id="35" name="Imagem 35" descr="Uma imagem com texto&#10;&#10;Descrição gerada automaticamente"/>
+                    <pic:cNvPr id="9" name="Imagem 9" descr="Uma imagem com texto&#10;&#10;Descrição gerada automaticamente"/>
                     <pic:cNvPicPr/>
                   </pic:nvPicPr>
                   <pic:blipFill>
-                    <a:blip r:embed="rId26"/>
+                    <a:blip r:embed="rId28"/>
                     <a:stretch>
                       <a:fillRect/>
                     </a:stretch>
@@ -15136,7 +15285,7 @@
                   <pic:spPr>
                     <a:xfrm>
                       <a:off x="0" y="0"/>
-                      <a:ext cx="6120130" cy="4966970"/>
+                      <a:ext cx="6120130" cy="7326630"/>
                     </a:xfrm>
                     <a:prstGeom prst="rect">
                       <a:avLst/>
@@ -15153,9 +15302,9 @@
       <w:pPr>
         <w:pStyle w:val="Legenda"/>
       </w:pPr>
-      <w:bookmarkStart w:id="53" w:name="_Ref102325391"/>
-      <w:bookmarkStart w:id="54" w:name="_Ref102325385"/>
-      <w:bookmarkStart w:id="55" w:name="_Toc102335986"/>
+      <w:bookmarkStart w:id="53" w:name="_Ref102325385"/>
+      <w:bookmarkStart w:id="54" w:name="_Toc106228135"/>
+      <w:bookmarkStart w:id="55" w:name="_Ref102325391"/>
       <w:r>
         <w:t xml:space="preserve">Figura </w:t>
       </w:r>
@@ -15172,7 +15321,7 @@
         <w:rPr>
           <w:noProof/>
         </w:rPr>
-        <w:t>14</w:t>
+        <w:t>16</w:t>
       </w:r>
       <w:r>
         <w:rPr>
@@ -15180,60 +15329,55 @@
         </w:rPr>
         <w:fldChar w:fldCharType="end"/>
       </w:r>
+      <w:bookmarkEnd w:id="55"/>
+      <w:r>
+        <w:t xml:space="preserve"> - Padrão de Programação </w:t>
+      </w:r>
+      <w:r>
+        <w:rPr>
+          <w:i/>
+          <w:iCs/>
+        </w:rPr>
+        <w:t>Proxy</w:t>
+      </w:r>
+      <w:r>
+        <w:t xml:space="preserve">, classe </w:t>
+      </w:r>
+      <w:r>
+        <w:rPr>
+          <w:i/>
+          <w:iCs/>
+        </w:rPr>
+        <w:t>Proxy</w:t>
+      </w:r>
+      <w:r>
+        <w:t xml:space="preserve">, adiciona métodos para importar, exportar dados e fazer </w:t>
+      </w:r>
+      <w:r>
+        <w:rPr>
+          <w:i/>
+          <w:iCs/>
+        </w:rPr>
+        <w:t>save</w:t>
+      </w:r>
+      <w:r>
+        <w:t xml:space="preserve"> e </w:t>
+      </w:r>
+      <w:r>
+        <w:rPr>
+          <w:i/>
+          <w:iCs/>
+        </w:rPr>
+        <w:t>load</w:t>
+      </w:r>
+      <w:r>
+        <w:t xml:space="preserve"> dos dados e estado para ficheiros binários</w:t>
+      </w:r>
       <w:bookmarkEnd w:id="53"/>
-      <w:r>
-        <w:t xml:space="preserve"> - Padrão de Programação </w:t>
-      </w:r>
-      <w:r>
-        <w:rPr>
-          <w:i/>
-          <w:iCs/>
-        </w:rPr>
-        <w:t>Proxy</w:t>
-      </w:r>
-      <w:r>
-        <w:t xml:space="preserve">, classe </w:t>
-      </w:r>
-      <w:r>
-        <w:rPr>
-          <w:i/>
-          <w:iCs/>
-        </w:rPr>
-        <w:t>Proxy</w:t>
-      </w:r>
-      <w:r>
-        <w:t xml:space="preserve">, adiciona métodos para importar, exportar dados e fazer </w:t>
-      </w:r>
-      <w:r>
-        <w:rPr>
-          <w:i/>
-          <w:iCs/>
-        </w:rPr>
-        <w:t>save</w:t>
-      </w:r>
-      <w:r>
-        <w:t xml:space="preserve"> e </w:t>
-      </w:r>
-      <w:r>
-        <w:rPr>
-          <w:i/>
-          <w:iCs/>
-        </w:rPr>
-        <w:t>load</w:t>
-      </w:r>
-      <w:r>
-        <w:t xml:space="preserve"> dos dados e estado para ficheiros binários</w:t>
-      </w:r>
       <w:bookmarkEnd w:id="54"/>
-      <w:bookmarkEnd w:id="55"/>
-    </w:p>
-    <w:p>
-      <w:pPr>
-        <w:spacing w:line="360" w:lineRule="auto"/>
-        <w:rPr>
-          <w:lang w:val="pt-PT"/>
-        </w:rPr>
-      </w:pPr>
+      <w:r>
+        <w:t>, bem como o memento para restaurar estados anteriores dos dados</w:t>
+      </w:r>
     </w:p>
     <w:p>
       <w:pPr>
@@ -15292,16 +15436,99 @@
         <mc:AlternateContent>
           <mc:Choice Requires="wps">
             <w:drawing>
-              <wp:anchor distT="0" distB="0" distL="114300" distR="114300" simplePos="0" relativeHeight="251659264" behindDoc="0" locked="0" layoutInCell="1" allowOverlap="1" wp14:anchorId="14CD9856" wp14:editId="5C26FC07">
+              <wp:anchor distT="0" distB="0" distL="114300" distR="114300" simplePos="0" relativeHeight="251661312" behindDoc="0" locked="0" layoutInCell="1" allowOverlap="1" wp14:anchorId="471D2894" wp14:editId="0F6724E8">
                 <wp:simplePos x="0" y="0"/>
-                <wp:positionH relativeFrom="column">
-                  <wp:posOffset>35939</wp:posOffset>
+                <wp:positionH relativeFrom="margin">
+                  <wp:posOffset>1219</wp:posOffset>
                 </wp:positionH>
                 <wp:positionV relativeFrom="paragraph">
-                  <wp:posOffset>3747543</wp:posOffset>
+                  <wp:posOffset>5412130</wp:posOffset>
                 </wp:positionV>
-                <wp:extent cx="3467818" cy="1159036"/>
-                <wp:effectExtent l="19050" t="19050" r="18415" b="22225"/>
+                <wp:extent cx="3828745" cy="1348893"/>
+                <wp:effectExtent l="19050" t="19050" r="19685" b="22860"/>
+                <wp:wrapNone/>
+                <wp:docPr id="17" name="Retângulo 17"/>
+                <wp:cNvGraphicFramePr/>
+                <a:graphic xmlns:a="http://schemas.openxmlformats.org/drawingml/2006/main">
+                  <a:graphicData uri="http://schemas.microsoft.com/office/word/2010/wordprocessingShape">
+                    <wps:wsp>
+                      <wps:cNvSpPr/>
+                      <wps:spPr>
+                        <a:xfrm>
+                          <a:off x="0" y="0"/>
+                          <a:ext cx="3828745" cy="1348893"/>
+                        </a:xfrm>
+                        <a:prstGeom prst="rect">
+                          <a:avLst/>
+                        </a:prstGeom>
+                        <a:noFill/>
+                        <a:ln w="38100">
+                          <a:solidFill>
+                            <a:srgbClr val="FF0000"/>
+                          </a:solidFill>
+                        </a:ln>
+                      </wps:spPr>
+                      <wps:style>
+                        <a:lnRef idx="2">
+                          <a:schemeClr val="accent1">
+                            <a:shade val="50000"/>
+                          </a:schemeClr>
+                        </a:lnRef>
+                        <a:fillRef idx="1">
+                          <a:schemeClr val="accent1"/>
+                        </a:fillRef>
+                        <a:effectRef idx="0">
+                          <a:schemeClr val="accent1"/>
+                        </a:effectRef>
+                        <a:fontRef idx="minor">
+                          <a:schemeClr val="lt1"/>
+                        </a:fontRef>
+                      </wps:style>
+                      <wps:bodyPr rot="0" spcFirstLastPara="0" vertOverflow="overflow" horzOverflow="overflow" vert="horz" wrap="square" lIns="91440" tIns="45720" rIns="91440" bIns="45720" numCol="1" spcCol="0" rtlCol="0" fromWordArt="0" anchor="ctr" anchorCtr="0" forceAA="0" compatLnSpc="1">
+                        <a:prstTxWarp prst="textNoShape">
+                          <a:avLst/>
+                        </a:prstTxWarp>
+                        <a:noAutofit/>
+                      </wps:bodyPr>
+                    </wps:wsp>
+                  </a:graphicData>
+                </a:graphic>
+                <wp14:sizeRelH relativeFrom="margin">
+                  <wp14:pctWidth>0</wp14:pctWidth>
+                </wp14:sizeRelH>
+                <wp14:sizeRelV relativeFrom="margin">
+                  <wp14:pctHeight>0</wp14:pctHeight>
+                </wp14:sizeRelV>
+              </wp:anchor>
+            </w:drawing>
+          </mc:Choice>
+          <mc:Fallback>
+            <w:pict>
+              <v:rect w14:anchorId="4906A658" id="Retângulo 17" o:spid="_x0000_s1026" style="position:absolute;margin-left:.1pt;margin-top:426.15pt;width:301.5pt;height:106.2pt;z-index:251661312;visibility:visible;mso-wrap-style:square;mso-width-percent:0;mso-height-percent:0;mso-wrap-distance-left:9pt;mso-wrap-distance-top:0;mso-wrap-distance-right:9pt;mso-wrap-distance-bottom:0;mso-position-horizontal:absolute;mso-position-horizontal-relative:margin;mso-position-vertical:absolute;mso-position-vertical-relative:text;mso-width-percent:0;mso-height-percent:0;mso-width-relative:margin;mso-height-relative:margin;v-text-anchor:middle" o:gfxdata="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" filled="f" strokecolor="red" strokeweight="3pt">
+                <w10:wrap anchorx="margin"/>
+              </v:rect>
+            </w:pict>
+          </mc:Fallback>
+        </mc:AlternateContent>
+      </w:r>
+      <w:r>
+        <w:rPr>
+          <w:noProof/>
+          <w:lang w:val="pt-PT"/>
+        </w:rPr>
+        <mc:AlternateContent>
+          <mc:Choice Requires="wps">
+            <w:drawing>
+              <wp:anchor distT="0" distB="0" distL="114300" distR="114300" simplePos="0" relativeHeight="251659264" behindDoc="0" locked="0" layoutInCell="1" allowOverlap="1" wp14:anchorId="14CD9856" wp14:editId="01B235F9">
+                <wp:simplePos x="0" y="0"/>
+                <wp:positionH relativeFrom="margin">
+                  <wp:align>left</wp:align>
+                </wp:positionH>
+                <wp:positionV relativeFrom="paragraph">
+                  <wp:posOffset>3020060</wp:posOffset>
+                </wp:positionV>
+                <wp:extent cx="3467818" cy="763676"/>
+                <wp:effectExtent l="19050" t="19050" r="18415" b="17780"/>
                 <wp:wrapNone/>
                 <wp:docPr id="38" name="Retângulo 38"/>
                 <wp:cNvGraphicFramePr/>
@@ -15312,7 +15539,7 @@
                       <wps:spPr>
                         <a:xfrm>
                           <a:off x="0" y="0"/>
-                          <a:ext cx="3467818" cy="1159036"/>
+                          <a:ext cx="3467818" cy="763676"/>
                         </a:xfrm>
                         <a:prstGeom prst="rect">
                           <a:avLst/>
@@ -15357,21 +15584,19 @@
           </mc:Choice>
           <mc:Fallback>
             <w:pict>
-              <v:rect w14:anchorId="4A80C816" id="Retângulo 38" o:spid="_x0000_s1026" style="position:absolute;margin-left:2.85pt;margin-top:295.1pt;width:273.05pt;height:91.25pt;z-index:251659264;visibility:visible;mso-wrap-style:square;mso-height-percent:0;mso-wrap-distance-left:9pt;mso-wrap-distance-top:0;mso-wrap-distance-right:9pt;mso-wrap-distance-bottom:0;mso-position-horizontal:absolute;mso-position-horizontal-relative:text;mso-position-vertical:absolute;mso-position-vertical-relative:text;mso-height-percent:0;mso-height-relative:margin;v-text-anchor:middle" o:gfxdata="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" filled="f" strokecolor="red" strokeweight="3pt"/>
+              <v:rect w14:anchorId="3A8CB355" id="Retângulo 38" o:spid="_x0000_s1026" style="position:absolute;margin-left:0;margin-top:237.8pt;width:273.05pt;height:60.15pt;z-index:251659264;visibility:visible;mso-wrap-style:square;mso-height-percent:0;mso-wrap-distance-left:9pt;mso-wrap-distance-top:0;mso-wrap-distance-right:9pt;mso-wrap-distance-bottom:0;mso-position-horizontal:left;mso-position-horizontal-relative:margin;mso-position-vertical:absolute;mso-position-vertical-relative:text;mso-height-percent:0;mso-height-relative:margin;v-text-anchor:middle" o:gfxdata="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" filled="f" strokecolor="red" strokeweight="3pt">
+                <w10:wrap anchorx="margin"/>
+              </v:rect>
             </w:pict>
           </mc:Fallback>
         </mc:AlternateContent>
       </w:r>
       <w:r>
-        <w:rPr>
-          <w:noProof/>
-          <w:lang w:val="pt-PT"/>
-        </w:rPr>
         <w:drawing>
-          <wp:inline distT="0" distB="0" distL="0" distR="0" wp14:anchorId="0361EDAB" wp14:editId="3782D3EA">
-            <wp:extent cx="6120130" cy="4966970"/>
-            <wp:effectExtent l="0" t="0" r="0" b="5080"/>
-            <wp:docPr id="37" name="Imagem 37" descr="Uma imagem com texto&#10;&#10;Descrição gerada automaticamente"/>
+          <wp:inline distT="0" distB="0" distL="0" distR="0" wp14:anchorId="56D434D4" wp14:editId="1349032D">
+            <wp:extent cx="5615624" cy="6722668"/>
+            <wp:effectExtent l="0" t="0" r="4445" b="2540"/>
+            <wp:docPr id="11" name="Imagem 11" descr="Uma imagem com texto&#10;&#10;Descrição gerada automaticamente"/>
             <wp:cNvGraphicFramePr>
               <a:graphicFrameLocks xmlns:a="http://schemas.openxmlformats.org/drawingml/2006/main" noChangeAspect="1"/>
             </wp:cNvGraphicFramePr>
@@ -15379,11 +15604,11 @@
               <a:graphicData uri="http://schemas.openxmlformats.org/drawingml/2006/picture">
                 <pic:pic xmlns:pic="http://schemas.openxmlformats.org/drawingml/2006/picture">
                   <pic:nvPicPr>
-                    <pic:cNvPr id="37" name="Imagem 37" descr="Uma imagem com texto&#10;&#10;Descrição gerada automaticamente"/>
+                    <pic:cNvPr id="11" name="Imagem 11" descr="Uma imagem com texto&#10;&#10;Descrição gerada automaticamente"/>
                     <pic:cNvPicPr/>
                   </pic:nvPicPr>
                   <pic:blipFill>
-                    <a:blip r:embed="rId26"/>
+                    <a:blip r:embed="rId28"/>
                     <a:stretch>
                       <a:fillRect/>
                     </a:stretch>
@@ -15391,7 +15616,7 @@
                   <pic:spPr>
                     <a:xfrm>
                       <a:off x="0" y="0"/>
-                      <a:ext cx="6120130" cy="4966970"/>
+                      <a:ext cx="5624292" cy="6733045"/>
                     </a:xfrm>
                     <a:prstGeom prst="rect">
                       <a:avLst/>
@@ -15408,7 +15633,7 @@
       <w:pPr>
         <w:pStyle w:val="Legenda"/>
       </w:pPr>
-      <w:bookmarkStart w:id="57" w:name="_Toc102335987"/>
+      <w:bookmarkStart w:id="57" w:name="_Toc106228136"/>
       <w:r>
         <w:t xml:space="preserve">Figura </w:t>
       </w:r>
@@ -15425,7 +15650,7 @@
         <w:rPr>
           <w:noProof/>
         </w:rPr>
-        <w:t>15</w:t>
+        <w:t>17</w:t>
       </w:r>
       <w:r>
         <w:rPr>
@@ -15451,12 +15676,52 @@
         <w:rPr>
           <w:noProof/>
         </w:rPr>
-        <w:t>, Adiciona as classe destacadas no retângulo vermelho</w:t>
+        <w:t xml:space="preserve">, Adiciona as </w:t>
       </w:r>
       <w:r>
         <w:rPr>
           <w:noProof/>
         </w:rPr>
+        <w:t>funções</w:t>
+      </w:r>
+      <w:r>
+        <w:rPr>
+          <w:noProof/>
+        </w:rPr>
+        <w:t xml:space="preserve"> e </w:t>
+      </w:r>
+      <w:r>
+        <w:rPr>
+          <w:i/>
+          <w:iCs/>
+          <w:noProof/>
+        </w:rPr>
+        <w:t>nested</w:t>
+      </w:r>
+      <w:r>
+        <w:rPr>
+          <w:noProof/>
+        </w:rPr>
+        <w:t xml:space="preserve"> </w:t>
+      </w:r>
+      <w:r>
+        <w:rPr>
+          <w:i/>
+          <w:iCs/>
+          <w:noProof/>
+        </w:rPr>
+        <w:t>class</w:t>
+      </w:r>
+      <w:r>
+        <w:rPr>
+          <w:noProof/>
+        </w:rPr>
+        <w:t xml:space="preserve"> destacadas no retângulo vermelho</w:t>
+      </w:r>
+      <w:r>
+        <w:rPr>
+          <w:noProof/>
+        </w:rPr>
         <w:t xml:space="preserve"> à classe da </w:t>
       </w:r>
       <w:r>
@@ -15489,7 +15754,13 @@
         <w:fldChar w:fldCharType="separate"/>
       </w:r>
       <w:r>
-        <w:t xml:space="preserve">Figura </w:t>
+        <w:t>Figu</w:t>
+      </w:r>
+      <w:r>
+        <w:t>r</w:t>
+      </w:r>
+      <w:r>
+        <w:t xml:space="preserve">a </w:t>
       </w:r>
       <w:r>
         <w:rPr>
@@ -15504,14 +15775,6 @@
         </w:rPr>
         <w:fldChar w:fldCharType="end"/>
       </w:r>
-    </w:p>
-    <w:p>
-      <w:pPr>
-        <w:spacing w:line="360" w:lineRule="auto"/>
-        <w:rPr>
-          <w:lang w:val="pt-PT"/>
-        </w:rPr>
-      </w:pPr>
     </w:p>
     <w:p>
       <w:pPr>
@@ -19872,7 +20135,35 @@
         <w:rPr>
           <w:lang w:val="pt-PT"/>
         </w:rPr>
-        <w:t xml:space="preserve">, </w:t>
+        <w:t>,</w:t>
+      </w:r>
+      <w:r>
+        <w:rPr>
+          <w:i/>
+          <w:iCs/>
+          <w:lang w:val="pt-PT"/>
+        </w:rPr>
+        <w:t xml:space="preserve"> </w:t>
+      </w:r>
+      <w:r>
+        <w:rPr>
+          <w:i/>
+          <w:iCs/>
+          <w:lang w:val="pt-PT"/>
+        </w:rPr>
+        <w:t>RemoveTodasAtribuicoesAlunoProposta</w:t>
+      </w:r>
+      <w:r>
+        <w:rPr>
+          <w:lang w:val="pt-PT"/>
+        </w:rPr>
+        <w:t>,</w:t>
+      </w:r>
+      <w:r>
+        <w:rPr>
+          <w:lang w:val="pt-PT"/>
+        </w:rPr>
+        <w:t xml:space="preserve"> </w:t>
       </w:r>
       <w:r>
         <w:rPr>
@@ -21007,7 +21298,19 @@
         <w:rPr>
           <w:lang w:val="pt-PT"/>
         </w:rPr>
-        <w:t xml:space="preserve"> é responsável por indicar qual o tipo de exceção que ocorreu, ou poderá ocorrer. A classe </w:t>
+        <w:t xml:space="preserve"> é responsável por indicar qual o tipo de exceção</w:t>
+      </w:r>
+      <w:r>
+        <w:rPr>
+          <w:lang w:val="pt-PT"/>
+        </w:rPr>
+        <w:t xml:space="preserve"> ou erro</w:t>
+      </w:r>
+      <w:r>
+        <w:rPr>
+          <w:lang w:val="pt-PT"/>
+        </w:rPr>
+        <w:t xml:space="preserve"> que ocorreu, ou poderá ocorrer. A classe </w:t>
       </w:r>
       <w:r>
         <w:rPr>
@@ -21021,7 +21324,19 @@
         <w:rPr>
           <w:lang w:val="pt-PT"/>
         </w:rPr>
-        <w:t xml:space="preserve"> contém o objeto da classe ExceptionTypes de forma a guardar qual a exceção que ocorreu com o objetivo de mostrar uma mensagem ao utilizador.</w:t>
+        <w:t xml:space="preserve"> contém o objeto da classe ExceptionTypes de forma a guardar qual a exceção</w:t>
+      </w:r>
+      <w:r>
+        <w:rPr>
+          <w:lang w:val="pt-PT"/>
+        </w:rPr>
+        <w:t xml:space="preserve"> ou erro</w:t>
+      </w:r>
+      <w:r>
+        <w:rPr>
+          <w:lang w:val="pt-PT"/>
+        </w:rPr>
+        <w:t xml:space="preserve"> que ocorreu com o objetivo de mostrar uma mensagem ao utilizador.</w:t>
       </w:r>
     </w:p>
     <w:p>
@@ -21428,9 +21743,9 @@
             </w:pPr>
             <w:r>
               <w:rPr>
-                <w:color w:val="0070C0"/>
+                <w:color w:val="00B050"/>
               </w:rPr>
-              <w:t>Implementado parcialmente</w:t>
+              <w:t>Totalmente implementado</w:t>
             </w:r>
           </w:p>
         </w:tc>
@@ -21444,9 +21759,6 @@
               <w:ind w:firstLine="0"/>
               <w:cnfStyle w:val="000000000000" w:firstRow="0" w:lastRow="0" w:firstColumn="0" w:lastColumn="0" w:oddVBand="0" w:evenVBand="0" w:oddHBand="0" w:evenHBand="0" w:firstRowFirstColumn="0" w:firstRowLastColumn="0" w:lastRowFirstColumn="0" w:lastRowLastColumn="0"/>
             </w:pPr>
-            <w:r>
-              <w:t>Apenas foi implementada a consulta de dados, sendo esta a única requerida para a primeira meta do trabalho prático.</w:t>
-            </w:r>
           </w:p>
         </w:tc>
       </w:tr>
@@ -21486,9 +21798,9 @@
             </w:pPr>
             <w:r>
               <w:rPr>
-                <w:color w:val="0070C0"/>
+                <w:color w:val="00B050"/>
               </w:rPr>
-              <w:t>Implementado parcialmente</w:t>
+              <w:t>Totalmente implementado</w:t>
             </w:r>
           </w:p>
         </w:tc>
@@ -21502,9 +21814,6 @@
               <w:ind w:firstLine="0"/>
               <w:cnfStyle w:val="000000100000" w:firstRow="0" w:lastRow="0" w:firstColumn="0" w:lastColumn="0" w:oddVBand="0" w:evenVBand="0" w:oddHBand="1" w:evenHBand="0" w:firstRowFirstColumn="0" w:firstRowLastColumn="0" w:lastRowFirstColumn="0" w:lastRowLastColumn="0"/>
             </w:pPr>
-            <w:r>
-              <w:t>Apenas foi implementada a consulta de dados, sendo esta a única requerida para a primeira meta do trabalho prático.</w:t>
-            </w:r>
           </w:p>
         </w:tc>
       </w:tr>
@@ -21541,9 +21850,9 @@
             </w:pPr>
             <w:r>
               <w:rPr>
-                <w:color w:val="0070C0"/>
+                <w:color w:val="00B050"/>
               </w:rPr>
-              <w:t>Implementado parcialmente</w:t>
+              <w:t>Totalmente implementado</w:t>
             </w:r>
           </w:p>
         </w:tc>
@@ -21557,9 +21866,6 @@
               <w:ind w:firstLine="0"/>
               <w:cnfStyle w:val="000000000000" w:firstRow="0" w:lastRow="0" w:firstColumn="0" w:lastColumn="0" w:oddVBand="0" w:evenVBand="0" w:oddHBand="0" w:evenHBand="0" w:firstRowFirstColumn="0" w:firstRowLastColumn="0" w:lastRowFirstColumn="0" w:lastRowLastColumn="0"/>
             </w:pPr>
-            <w:r>
-              <w:t>Apenas foi implementada a consulta de dados, sendo esta a única requerida para a primeira meta do trabalho prático.</w:t>
-            </w:r>
           </w:p>
         </w:tc>
       </w:tr>
@@ -21871,6 +22177,7 @@
       </w:pPr>
       <w:bookmarkStart w:id="128" w:name="_Toc102335989"/>
       <w:r>
+        <w:lastRenderedPageBreak/>
         <w:t xml:space="preserve">Tabela </w:t>
       </w:r>
       <w:r>
@@ -21996,9 +22303,9 @@
             </w:pPr>
             <w:r>
               <w:rPr>
-                <w:color w:val="0070C0"/>
+                <w:color w:val="00B050"/>
               </w:rPr>
-              <w:t>Implementado parcialmente</w:t>
+              <w:t>Totalmente implementado</w:t>
             </w:r>
           </w:p>
         </w:tc>
@@ -22012,9 +22319,6 @@
               <w:ind w:firstLine="0"/>
               <w:cnfStyle w:val="000000100000" w:firstRow="0" w:lastRow="0" w:firstColumn="0" w:lastColumn="0" w:oddVBand="0" w:evenVBand="0" w:oddHBand="1" w:evenHBand="0" w:firstRowFirstColumn="0" w:firstRowLastColumn="0" w:lastRowFirstColumn="0" w:lastRowLastColumn="0"/>
             </w:pPr>
-            <w:r>
-              <w:t>Apenas foi implementada a consulta de dados, sendo esta a única requerida para a primeira meta do trabalho prático.</w:t>
-            </w:r>
           </w:p>
         </w:tc>
       </w:tr>
@@ -25169,10 +25473,10 @@
             </w:pPr>
             <w:r>
               <w:rPr>
-                <w:color w:val="0070C0"/>
+                <w:color w:val="00B050"/>
                 <w:lang w:val="pt-PT"/>
               </w:rPr>
-              <w:t>Implementado parcialmente</w:t>
+              <w:t>Totalmente implementado</w:t>
             </w:r>
           </w:p>
         </w:tc>
@@ -25189,12 +25493,6 @@
                 <w:lang w:val="pt-PT"/>
               </w:rPr>
             </w:pPr>
-            <w:r>
-              <w:rPr>
-                <w:lang w:val="pt-PT"/>
-              </w:rPr>
-              <w:t>As interfaces relativas à inserção, consulta e remoção de alunos, docentes, propostas e candidaturas não foram implementadas, devido a estas funcionalidades não terem sido implementadas na primeira meta</w:t>
-            </w:r>
           </w:p>
         </w:tc>
       </w:tr>
@@ -25240,10 +25538,10 @@
             </w:pPr>
             <w:r>
               <w:rPr>
-                <w:color w:val="FF0000"/>
+                <w:color w:val="00B050"/>
                 <w:lang w:val="pt-PT"/>
               </w:rPr>
-              <w:t>Não implementado</w:t>
+              <w:t>Totalmente implementado</w:t>
             </w:r>
           </w:p>
         </w:tc>
@@ -25260,47 +25558,347 @@
                 <w:lang w:val="pt-PT"/>
               </w:rPr>
             </w:pPr>
+          </w:p>
+        </w:tc>
+      </w:tr>
+      <w:tr>
+        <w:tc>
+          <w:tcPr>
+            <w:cnfStyle w:val="001000000000" w:firstRow="0" w:lastRow="0" w:firstColumn="1" w:lastColumn="0" w:oddVBand="0" w:evenVBand="0" w:oddHBand="0" w:evenHBand="0" w:firstRowFirstColumn="0" w:firstRowLastColumn="0" w:lastRowFirstColumn="0" w:lastRowLastColumn="0"/>
+            <w:tcW w:w="3209" w:type="dxa"/>
+          </w:tcPr>
+          <w:p>
+            <w:pPr>
+              <w:autoSpaceDE w:val="0"/>
+              <w:autoSpaceDN w:val="0"/>
+              <w:adjustRightInd w:val="0"/>
+              <w:rPr>
+                <w:rFonts w:ascii="Calibri" w:hAnsi="Calibri" w:cs="Calibri"/>
+                <w:sz w:val="22"/>
+                <w:szCs w:val="22"/>
+                <w:lang w:val="pt-PT" w:eastAsia="pt-PT"/>
+              </w:rPr>
+            </w:pPr>
+            <w:r>
+              <w:rPr>
+                <w:rFonts w:ascii="Calibri" w:hAnsi="Calibri" w:cs="Calibri"/>
+                <w:sz w:val="22"/>
+                <w:szCs w:val="22"/>
+                <w:lang w:val="pt-PT" w:eastAsia="pt-PT"/>
+              </w:rPr>
+              <w:t>A</w:t>
+            </w:r>
+            <w:r>
+              <w:rPr>
+                <w:rFonts w:ascii="Calibri" w:hAnsi="Calibri" w:cs="Calibri"/>
+                <w:sz w:val="22"/>
+                <w:szCs w:val="22"/>
+                <w:lang w:val="pt-PT" w:eastAsia="pt-PT"/>
+              </w:rPr>
+              <w:t xml:space="preserve">presentação de </w:t>
+            </w:r>
+            <w:r>
+              <w:rPr>
+                <w:rFonts w:ascii="Calibri" w:hAnsi="Calibri" w:cs="Calibri"/>
+                <w:sz w:val="22"/>
+                <w:szCs w:val="22"/>
+                <w:lang w:val="pt-PT" w:eastAsia="pt-PT"/>
+              </w:rPr>
+              <w:t>G</w:t>
+            </w:r>
+            <w:r>
+              <w:rPr>
+                <w:rFonts w:ascii="Calibri" w:hAnsi="Calibri" w:cs="Calibri"/>
+                <w:sz w:val="22"/>
+                <w:szCs w:val="22"/>
+                <w:lang w:val="pt-PT" w:eastAsia="pt-PT"/>
+              </w:rPr>
+              <w:t>ráficos de resumo do</w:t>
+            </w:r>
+          </w:p>
+          <w:p>
+            <w:pPr>
+              <w:spacing w:line="360" w:lineRule="auto"/>
+              <w:jc w:val="both"/>
+              <w:rPr>
+                <w:lang w:val="pt-PT"/>
+              </w:rPr>
+            </w:pPr>
+            <w:r>
+              <w:rPr>
+                <w:rFonts w:ascii="Calibri" w:hAnsi="Calibri" w:cs="Calibri"/>
+                <w:sz w:val="22"/>
+                <w:szCs w:val="22"/>
+                <w:lang w:val="pt-PT" w:eastAsia="pt-PT"/>
+              </w:rPr>
+              <w:t>P</w:t>
+            </w:r>
+            <w:r>
+              <w:rPr>
+                <w:rFonts w:ascii="Calibri" w:hAnsi="Calibri" w:cs="Calibri"/>
+                <w:sz w:val="22"/>
+                <w:szCs w:val="22"/>
+                <w:lang w:val="pt-PT" w:eastAsia="pt-PT"/>
+              </w:rPr>
+              <w:t>rocesso</w:t>
+            </w:r>
+          </w:p>
+        </w:tc>
+        <w:tc>
+          <w:tcPr>
+            <w:tcW w:w="3209" w:type="dxa"/>
+            <w:vAlign w:val="center"/>
+          </w:tcPr>
+          <w:p>
+            <w:pPr>
+              <w:spacing w:line="360" w:lineRule="auto"/>
+              <w:jc w:val="center"/>
+              <w:cnfStyle w:val="000000000000" w:firstRow="0" w:lastRow="0" w:firstColumn="0" w:lastColumn="0" w:oddVBand="0" w:evenVBand="0" w:oddHBand="0" w:evenHBand="0" w:firstRowFirstColumn="0" w:firstRowLastColumn="0" w:lastRowFirstColumn="0" w:lastRowLastColumn="0"/>
+              <w:rPr>
+                <w:color w:val="00B050"/>
+                <w:lang w:val="pt-PT"/>
+              </w:rPr>
+            </w:pPr>
+            <w:r>
+              <w:rPr>
+                <w:color w:val="00B050"/>
+                <w:lang w:val="pt-PT"/>
+              </w:rPr>
+              <w:t>Totalmente implementado</w:t>
+            </w:r>
+          </w:p>
+        </w:tc>
+        <w:tc>
+          <w:tcPr>
+            <w:tcW w:w="3210" w:type="dxa"/>
+          </w:tcPr>
+          <w:p>
+            <w:pPr>
+              <w:spacing w:line="360" w:lineRule="auto"/>
+              <w:jc w:val="both"/>
+              <w:cnfStyle w:val="000000000000" w:firstRow="0" w:lastRow="0" w:firstColumn="0" w:lastColumn="0" w:oddVBand="0" w:evenVBand="0" w:oddHBand="0" w:evenHBand="0" w:firstRowFirstColumn="0" w:firstRowLastColumn="0" w:lastRowFirstColumn="0" w:lastRowLastColumn="0"/>
+              <w:rPr>
+                <w:lang w:val="pt-PT"/>
+              </w:rPr>
+            </w:pPr>
+          </w:p>
+        </w:tc>
+      </w:tr>
+      <w:tr>
+        <w:trPr>
+          <w:cnfStyle w:val="000000100000" w:firstRow="0" w:lastRow="0" w:firstColumn="0" w:lastColumn="0" w:oddVBand="0" w:evenVBand="0" w:oddHBand="1" w:evenHBand="0" w:firstRowFirstColumn="0" w:firstRowLastColumn="0" w:lastRowFirstColumn="0" w:lastRowLastColumn="0"/>
+        </w:trPr>
+        <w:tc>
+          <w:tcPr>
+            <w:cnfStyle w:val="001000000000" w:firstRow="0" w:lastRow="0" w:firstColumn="1" w:lastColumn="0" w:oddVBand="0" w:evenVBand="0" w:oddHBand="0" w:evenHBand="0" w:firstRowFirstColumn="0" w:firstRowLastColumn="0" w:lastRowFirstColumn="0" w:lastRowLastColumn="0"/>
+            <w:tcW w:w="3209" w:type="dxa"/>
+          </w:tcPr>
+          <w:p>
+            <w:pPr>
+              <w:autoSpaceDE w:val="0"/>
+              <w:autoSpaceDN w:val="0"/>
+              <w:adjustRightInd w:val="0"/>
+              <w:rPr>
+                <w:rFonts w:ascii="Calibri" w:hAnsi="Calibri" w:cs="Calibri"/>
+                <w:sz w:val="22"/>
+                <w:szCs w:val="22"/>
+                <w:lang w:val="pt-PT" w:eastAsia="pt-PT"/>
+              </w:rPr>
+            </w:pPr>
+            <w:r>
+              <w:rPr>
+                <w:rFonts w:ascii="Calibri" w:hAnsi="Calibri" w:cs="Calibri"/>
+                <w:sz w:val="22"/>
+                <w:szCs w:val="22"/>
+                <w:lang w:val="pt-PT" w:eastAsia="pt-PT"/>
+              </w:rPr>
+              <w:t>P</w:t>
+            </w:r>
+            <w:r>
+              <w:rPr>
+                <w:rFonts w:ascii="Calibri" w:hAnsi="Calibri" w:cs="Calibri"/>
+                <w:sz w:val="22"/>
+                <w:szCs w:val="22"/>
+                <w:lang w:val="pt-PT" w:eastAsia="pt-PT"/>
+              </w:rPr>
+              <w:t>ainel de resumo da</w:t>
+            </w:r>
+          </w:p>
+          <w:p>
+            <w:pPr>
+              <w:spacing w:line="360" w:lineRule="auto"/>
+              <w:jc w:val="both"/>
+              <w:rPr>
+                <w:lang w:val="pt-PT"/>
+              </w:rPr>
+            </w:pPr>
+            <w:r>
+              <w:rPr>
+                <w:rFonts w:ascii="Calibri" w:hAnsi="Calibri" w:cs="Calibri"/>
+                <w:sz w:val="22"/>
+                <w:szCs w:val="22"/>
+                <w:lang w:val="pt-PT" w:eastAsia="pt-PT"/>
+              </w:rPr>
+              <w:t>entidade</w:t>
+            </w:r>
+          </w:p>
+        </w:tc>
+        <w:tc>
+          <w:tcPr>
+            <w:tcW w:w="3209" w:type="dxa"/>
+            <w:vAlign w:val="center"/>
+          </w:tcPr>
+          <w:p>
+            <w:pPr>
+              <w:spacing w:line="360" w:lineRule="auto"/>
+              <w:jc w:val="center"/>
+              <w:cnfStyle w:val="000000100000" w:firstRow="0" w:lastRow="0" w:firstColumn="0" w:lastColumn="0" w:oddVBand="0" w:evenVBand="0" w:oddHBand="1" w:evenHBand="0" w:firstRowFirstColumn="0" w:firstRowLastColumn="0" w:lastRowFirstColumn="0" w:lastRowLastColumn="0"/>
+              <w:rPr>
+                <w:color w:val="00B050"/>
+                <w:lang w:val="pt-PT"/>
+              </w:rPr>
+            </w:pPr>
+            <w:r>
+              <w:rPr>
+                <w:color w:val="00B050"/>
+                <w:lang w:val="pt-PT"/>
+              </w:rPr>
+              <w:t>Totalmente implementado</w:t>
+            </w:r>
+          </w:p>
+        </w:tc>
+        <w:tc>
+          <w:tcPr>
+            <w:tcW w:w="3210" w:type="dxa"/>
+          </w:tcPr>
+          <w:p>
+            <w:pPr>
+              <w:spacing w:line="360" w:lineRule="auto"/>
+              <w:jc w:val="both"/>
+              <w:cnfStyle w:val="000000100000" w:firstRow="0" w:lastRow="0" w:firstColumn="0" w:lastColumn="0" w:oddVBand="0" w:evenVBand="0" w:oddHBand="1" w:evenHBand="0" w:firstRowFirstColumn="0" w:firstRowLastColumn="0" w:lastRowFirstColumn="0" w:lastRowLastColumn="0"/>
+              <w:rPr>
+                <w:lang w:val="pt-PT"/>
+              </w:rPr>
+            </w:pPr>
+          </w:p>
+        </w:tc>
+      </w:tr>
+      <w:tr>
+        <w:tc>
+          <w:tcPr>
+            <w:cnfStyle w:val="001000000000" w:firstRow="0" w:lastRow="0" w:firstColumn="1" w:lastColumn="0" w:oddVBand="0" w:evenVBand="0" w:oddHBand="0" w:evenHBand="0" w:firstRowFirstColumn="0" w:firstRowLastColumn="0" w:lastRowFirstColumn="0" w:lastRowLastColumn="0"/>
+            <w:tcW w:w="3209" w:type="dxa"/>
+          </w:tcPr>
+          <w:p>
+            <w:pPr>
+              <w:autoSpaceDE w:val="0"/>
+              <w:autoSpaceDN w:val="0"/>
+              <w:adjustRightInd w:val="0"/>
+              <w:jc w:val="both"/>
+              <w:rPr>
+                <w:rFonts w:ascii="Calibri" w:hAnsi="Calibri" w:cs="Calibri"/>
+                <w:sz w:val="22"/>
+                <w:szCs w:val="22"/>
+                <w:lang w:val="pt-PT" w:eastAsia="pt-PT"/>
+              </w:rPr>
+            </w:pPr>
+            <w:r>
+              <w:rPr>
+                <w:rFonts w:ascii="Calibri-Italic" w:hAnsi="Calibri-Italic" w:cs="Calibri-Italic"/>
+                <w:i/>
+                <w:iCs/>
+                <w:sz w:val="22"/>
+                <w:szCs w:val="22"/>
+                <w:lang w:val="pt-PT" w:eastAsia="pt-PT"/>
+              </w:rPr>
+              <w:t>JavaDoc</w:t>
+            </w:r>
+          </w:p>
+        </w:tc>
+        <w:tc>
+          <w:tcPr>
+            <w:tcW w:w="3209" w:type="dxa"/>
+            <w:vAlign w:val="center"/>
+          </w:tcPr>
+          <w:p>
+            <w:pPr>
+              <w:spacing w:line="360" w:lineRule="auto"/>
+              <w:jc w:val="center"/>
+              <w:cnfStyle w:val="000000000000" w:firstRow="0" w:lastRow="0" w:firstColumn="0" w:lastColumn="0" w:oddVBand="0" w:evenVBand="0" w:oddHBand="0" w:evenHBand="0" w:firstRowFirstColumn="0" w:firstRowLastColumn="0" w:lastRowFirstColumn="0" w:lastRowLastColumn="0"/>
+              <w:rPr>
+                <w:color w:val="0070C0"/>
+                <w:lang w:val="pt-PT"/>
+              </w:rPr>
+            </w:pPr>
+            <w:r>
+              <w:rPr>
+                <w:color w:val="0070C0"/>
+                <w:lang w:val="pt-PT"/>
+              </w:rPr>
+              <w:t xml:space="preserve">Implementado </w:t>
+            </w:r>
+            <w:r>
+              <w:rPr>
+                <w:color w:val="0070C0"/>
+                <w:lang w:val="pt-PT"/>
+              </w:rPr>
+              <w:t>p</w:t>
+            </w:r>
+            <w:r>
+              <w:rPr>
+                <w:color w:val="0070C0"/>
+                <w:lang w:val="pt-PT"/>
+              </w:rPr>
+              <w:t>arcialmente</w:t>
+            </w:r>
+          </w:p>
+        </w:tc>
+        <w:tc>
+          <w:tcPr>
+            <w:tcW w:w="3210" w:type="dxa"/>
+          </w:tcPr>
+          <w:p>
+            <w:pPr>
+              <w:spacing w:line="360" w:lineRule="auto"/>
+              <w:jc w:val="both"/>
+              <w:cnfStyle w:val="000000000000" w:firstRow="0" w:lastRow="0" w:firstColumn="0" w:lastColumn="0" w:oddVBand="0" w:evenVBand="0" w:oddHBand="0" w:evenHBand="0" w:firstRowFirstColumn="0" w:firstRowLastColumn="0" w:lastRowFirstColumn="0" w:lastRowLastColumn="0"/>
+              <w:rPr>
+                <w:lang w:val="pt-PT"/>
+              </w:rPr>
+            </w:pPr>
             <w:r>
               <w:rPr>
                 <w:lang w:val="pt-PT"/>
               </w:rPr>
-              <w:t>Apenas</w:t>
+              <w:t xml:space="preserve">Apenas foram documentadas as principais classes do projeto, sendo elas as do package </w:t>
+            </w:r>
+            <w:r>
+              <w:rPr>
+                <w:i/>
+                <w:iCs/>
+                <w:lang w:val="pt-PT"/>
+              </w:rPr>
+              <w:t>data</w:t>
             </w:r>
             <w:r>
               <w:rPr>
                 <w:lang w:val="pt-PT"/>
               </w:rPr>
-              <w:t xml:space="preserve"> </w:t>
+              <w:t xml:space="preserve">, as classes criadas para a gestão de erros ao longo da execução e a classe </w:t>
+            </w:r>
+            <w:r>
+              <w:rPr>
+                <w:i/>
+                <w:iCs/>
+                <w:lang w:val="pt-PT"/>
+              </w:rPr>
+              <w:t>Context</w:t>
             </w:r>
             <w:r>
               <w:rPr>
                 <w:lang w:val="pt-PT"/>
               </w:rPr>
-              <w:t>requerid</w:t>
-            </w:r>
-            <w:r>
-              <w:rPr>
-                <w:lang w:val="pt-PT"/>
-              </w:rPr>
-              <w:t>o</w:t>
-            </w:r>
-            <w:r>
-              <w:rPr>
-                <w:lang w:val="pt-PT"/>
-              </w:rPr>
-              <w:t xml:space="preserve"> para a </w:t>
-            </w:r>
-            <w:r>
-              <w:rPr>
-                <w:lang w:val="pt-PT"/>
-              </w:rPr>
-              <w:t xml:space="preserve">segunda </w:t>
-            </w:r>
-            <w:r>
-              <w:rPr>
-                <w:lang w:val="pt-PT"/>
-              </w:rPr>
-              <w:t>meta do trabalho prático.</w:t>
+              <w:t xml:space="preserve"> da Máquina de Estados.</w:t>
             </w:r>
           </w:p>
         </w:tc>
@@ -25948,7 +26546,7 @@
           <w:noProof/>
           <w:lang w:val="pt-PT"/>
         </w:rPr>
-        <w:t>01-05-2022</w:t>
+        <w:t>15-06-2022</w:t>
       </w:r>
       <w:r>
         <w:rPr>
@@ -26247,7 +26845,7 @@
         <v:path o:extrusionok="f" gradientshapeok="t" o:connecttype="rect"/>
         <o:lock v:ext="edit" aspectratio="t"/>
       </v:shapetype>
-      <v:shape id="_x0000_i1053" type="#_x0000_t75" style="width:11.25pt;height:11.25pt" o:bullet="t">
+      <v:shape id="_x0000_i1139" type="#_x0000_t75" style="width:11.5pt;height:11.5pt" o:bullet="t">
         <v:imagedata r:id="rId1" o:title="mso2A"/>
       </v:shape>
     </w:pict>
@@ -27963,7 +28561,6 @@
   <w:style w:type="character" w:default="1" w:styleId="Tipodeletrapredefinidodopargrafo">
     <w:name w:val="Default Paragraph Font"/>
     <w:uiPriority w:val="1"/>
-    <w:semiHidden/>
     <w:unhideWhenUsed/>
   </w:style>
   <w:style w:type="table" w:default="1" w:styleId="Tabelanormal">
@@ -28093,7 +28690,7 @@
     <w:link w:val="LegendaCarter"/>
     <w:autoRedefine/>
     <w:qFormat/>
-    <w:rsid w:val="00BE7CB1"/>
+    <w:rsid w:val="00B66AF5"/>
     <w:pPr>
       <w:keepNext/>
       <w:spacing w:before="240" w:after="240" w:line="360" w:lineRule="auto"/>
@@ -29094,7 +29691,7 @@
   <w:style w:type="character" w:customStyle="1" w:styleId="LegendaCarter">
     <w:name w:val="Legenda Caráter"/>
     <w:link w:val="Legenda"/>
-    <w:rsid w:val="00BE7CB1"/>
+    <w:rsid w:val="00B66AF5"/>
     <w:rPr>
       <w:bCs/>
       <w:sz w:val="22"/>

</xml_diff>